<commit_message>
correccion tablero, y casos de usos
</commit_message>
<xml_diff>
--- a/trunk/docs/Entregables/Casos de Uso Funcionales/Casos de Uso Gestion de Alumnos - Grupo 5508 -UTN - 2016 v1.3.docx
+++ b/trunk/docs/Entregables/Casos de Uso Funcionales/Casos de Uso Gestion de Alumnos - Grupo 5508 -UTN - 2016 v1.3.docx
@@ -1091,6 +1091,7 @@
           <w:lang w:val="pt-BR"/>
         </w:rPr>
       </w:pPr>
+      <w:proofErr w:type="spellStart"/>
       <w:r>
         <w:rPr>
           <w:rFonts w:ascii="Arial" w:eastAsia="Arial" w:hAnsi="Arial" w:cs="Arial"/>
@@ -1100,7 +1101,19 @@
           <w:szCs w:val="22"/>
           <w:lang w:val="pt-BR"/>
         </w:rPr>
-        <w:t xml:space="preserve">Director de Cátedra: </w:t>
+        <w:t>Director</w:t>
+      </w:r>
+      <w:proofErr w:type="spellEnd"/>
+      <w:r>
+        <w:rPr>
+          <w:rFonts w:ascii="Arial" w:eastAsia="Arial" w:hAnsi="Arial" w:cs="Arial"/>
+          <w:b/>
+          <w:i/>
+          <w:sz w:val="22"/>
+          <w:szCs w:val="22"/>
+          <w:lang w:val="pt-BR"/>
+        </w:rPr>
+        <w:t xml:space="preserve"> de Cátedra: </w:t>
       </w:r>
       <w:r>
         <w:rPr>
@@ -1110,8 +1123,42 @@
           <w:szCs w:val="22"/>
           <w:lang w:val="pt-BR"/>
         </w:rPr>
-        <w:t>Dra. Inés Casanovas</w:t>
+        <w:t xml:space="preserve">Dra. </w:t>
       </w:r>
+      <w:proofErr w:type="spellStart"/>
+      <w:r>
+        <w:rPr>
+          <w:rFonts w:ascii="Arial" w:eastAsia="Arial" w:hAnsi="Arial" w:cs="Arial"/>
+          <w:i/>
+          <w:sz w:val="22"/>
+          <w:szCs w:val="22"/>
+          <w:lang w:val="pt-BR"/>
+        </w:rPr>
+        <w:t>Inés</w:t>
+      </w:r>
+      <w:proofErr w:type="spellEnd"/>
+      <w:r>
+        <w:rPr>
+          <w:rFonts w:ascii="Arial" w:eastAsia="Arial" w:hAnsi="Arial" w:cs="Arial"/>
+          <w:i/>
+          <w:sz w:val="22"/>
+          <w:szCs w:val="22"/>
+          <w:lang w:val="pt-BR"/>
+        </w:rPr>
+        <w:t xml:space="preserve"> </w:t>
+      </w:r>
+      <w:proofErr w:type="spellStart"/>
+      <w:r>
+        <w:rPr>
+          <w:rFonts w:ascii="Arial" w:eastAsia="Arial" w:hAnsi="Arial" w:cs="Arial"/>
+          <w:i/>
+          <w:sz w:val="22"/>
+          <w:szCs w:val="22"/>
+          <w:lang w:val="pt-BR"/>
+        </w:rPr>
+        <w:t>Casanovas</w:t>
+      </w:r>
+      <w:proofErr w:type="spellEnd"/>
     </w:p>
     <w:p>
       <w:pPr>
@@ -5086,7 +5133,29 @@
                 <w:szCs w:val="22"/>
                 <w:lang w:val="es-AR"/>
               </w:rPr>
-              <w:t>(Caracteres (a-zA-Z) y caracteres especiales (¨, ´,’,~) editable – 50 caracteres – obligatorio)</w:t>
+              <w:t>(Caracteres (a-zA-Z) y caracteres especiales (¨, ´,</w:t>
+            </w:r>
+            <w:proofErr w:type="gramStart"/>
+            <w:r>
+              <w:rPr>
+                <w:rFonts w:ascii="Arial" w:hAnsi="Arial" w:cs="Arial"/>
+                <w:i/>
+                <w:sz w:val="22"/>
+                <w:szCs w:val="22"/>
+                <w:lang w:val="es-AR"/>
+              </w:rPr>
+              <w:t>’,~</w:t>
+            </w:r>
+            <w:proofErr w:type="gramEnd"/>
+            <w:r>
+              <w:rPr>
+                <w:rFonts w:ascii="Arial" w:hAnsi="Arial" w:cs="Arial"/>
+                <w:i/>
+                <w:sz w:val="22"/>
+                <w:szCs w:val="22"/>
+                <w:lang w:val="es-AR"/>
+              </w:rPr>
+              <w:t>) editable – 50 caracteres – obligatorio)</w:t>
             </w:r>
           </w:p>
           <w:p>
@@ -5123,7 +5192,29 @@
                 <w:szCs w:val="22"/>
                 <w:lang w:val="es-AR"/>
               </w:rPr>
-              <w:t>(Caracteres (a-zA-Z) y caracteres especiales (¨, ´,’, ~)  editable – 50 caracteres – obligatorio)</w:t>
+              <w:t>(Caracteres (a-zA-Z) y caracteres especiales (¨, ´,’, ~</w:t>
+            </w:r>
+            <w:proofErr w:type="gramStart"/>
+            <w:r>
+              <w:rPr>
+                <w:rFonts w:ascii="Arial" w:hAnsi="Arial" w:cs="Arial"/>
+                <w:i/>
+                <w:sz w:val="22"/>
+                <w:szCs w:val="22"/>
+                <w:lang w:val="es-AR"/>
+              </w:rPr>
+              <w:t>)  editable</w:t>
+            </w:r>
+            <w:proofErr w:type="gramEnd"/>
+            <w:r>
+              <w:rPr>
+                <w:rFonts w:ascii="Arial" w:hAnsi="Arial" w:cs="Arial"/>
+                <w:i/>
+                <w:sz w:val="22"/>
+                <w:szCs w:val="22"/>
+                <w:lang w:val="es-AR"/>
+              </w:rPr>
+              <w:t xml:space="preserve"> – 50 caracteres – obligatorio)</w:t>
             </w:r>
           </w:p>
           <w:p>
@@ -5206,7 +5297,27 @@
                 <w:szCs w:val="22"/>
                 <w:lang w:val="es-AR"/>
               </w:rPr>
-              <w:t>Caracteres a-z A-Z. Los componentes están dispuestos en orden alfabético</w:t>
+              <w:t xml:space="preserve">Caracteres a-z </w:t>
+            </w:r>
+            <w:proofErr w:type="spellStart"/>
+            <w:r>
+              <w:rPr>
+                <w:rFonts w:ascii="Arial" w:hAnsi="Arial" w:cs="Arial"/>
+                <w:sz w:val="22"/>
+                <w:szCs w:val="22"/>
+                <w:lang w:val="es-AR"/>
+              </w:rPr>
+              <w:t>A-Z</w:t>
+            </w:r>
+            <w:proofErr w:type="spellEnd"/>
+            <w:r>
+              <w:rPr>
+                <w:rFonts w:ascii="Arial" w:hAnsi="Arial" w:cs="Arial"/>
+                <w:sz w:val="22"/>
+                <w:szCs w:val="22"/>
+                <w:lang w:val="es-AR"/>
+              </w:rPr>
+              <w:t>. Los componentes están dispuestos en orden alfabético</w:t>
             </w:r>
             <w:r>
               <w:rPr>
@@ -5399,13 +5510,60 @@
                 <w:szCs w:val="22"/>
                 <w:lang w:val="es-AR"/>
               </w:rPr>
-              <w:t>Mail (Alfanumérico tipo:l xxxx@xxxx.xx)</w:t>
+              <w:t xml:space="preserve">Mail (Alfanumérico </w:t>
+            </w:r>
+            <w:proofErr w:type="spellStart"/>
+            <w:proofErr w:type="gramStart"/>
+            <w:r>
+              <w:rPr>
+                <w:rFonts w:ascii="Arial" w:hAnsi="Arial" w:cs="Arial"/>
+                <w:i/>
+                <w:sz w:val="22"/>
+                <w:szCs w:val="22"/>
+                <w:lang w:val="es-AR"/>
+              </w:rPr>
+              <w:t>tipo:l</w:t>
+            </w:r>
+            <w:proofErr w:type="spellEnd"/>
+            <w:proofErr w:type="gramEnd"/>
+            <w:r>
+              <w:rPr>
+                <w:rFonts w:ascii="Arial" w:hAnsi="Arial" w:cs="Arial"/>
+                <w:i/>
+                <w:sz w:val="22"/>
+                <w:szCs w:val="22"/>
+                <w:lang w:val="es-AR"/>
+              </w:rPr>
+              <w:t xml:space="preserve"> </w:t>
+            </w:r>
+            <w:proofErr w:type="spellStart"/>
+            <w:r>
+              <w:rPr>
+                <w:rFonts w:ascii="Arial" w:hAnsi="Arial" w:cs="Arial"/>
+                <w:i/>
+                <w:sz w:val="22"/>
+                <w:szCs w:val="22"/>
+                <w:lang w:val="es-AR"/>
+              </w:rPr>
+              <w:t>xxxx@xxxx.xx</w:t>
+            </w:r>
+            <w:proofErr w:type="spellEnd"/>
+            <w:r>
+              <w:rPr>
+                <w:rFonts w:ascii="Arial" w:hAnsi="Arial" w:cs="Arial"/>
+                <w:i/>
+                <w:sz w:val="22"/>
+                <w:szCs w:val="22"/>
+                <w:lang w:val="es-AR"/>
+              </w:rPr>
+              <w:t>)</w:t>
             </w:r>
           </w:p>
           <w:p>
             <w:pPr>
               <w:pStyle w:val="ContenidodeTabla"/>
               <w:suppressAutoHyphens/>
+              <w:jc w:val="left"/>
               <w:rPr>
                 <w:rFonts w:ascii="Arial" w:hAnsi="Arial" w:cs="Arial"/>
                 <w:i/>
@@ -5414,7 +5572,180 @@
                 <w:lang w:val="es-AR"/>
               </w:rPr>
             </w:pPr>
-            <w:r>
+          </w:p>
+          <w:p>
+            <w:pPr>
+              <w:pStyle w:val="ContenidodeTabla"/>
+              <w:suppressAutoHyphens/>
+              <w:jc w:val="left"/>
+              <w:rPr>
+                <w:rFonts w:ascii="Arial" w:hAnsi="Arial" w:cs="Arial"/>
+                <w:sz w:val="22"/>
+                <w:szCs w:val="22"/>
+                <w:lang w:val="es-AR" w:eastAsia="en-US"/>
+              </w:rPr>
+            </w:pPr>
+            <w:proofErr w:type="spellStart"/>
+            <w:proofErr w:type="gramStart"/>
+            <w:r>
+              <w:rPr>
+                <w:rFonts w:ascii="Arial" w:hAnsi="Arial" w:cs="Arial"/>
+                <w:sz w:val="22"/>
+                <w:szCs w:val="22"/>
+                <w:lang w:val="es-AR" w:eastAsia="en-US"/>
+              </w:rPr>
+              <w:t>a,b</w:t>
+            </w:r>
+            <w:proofErr w:type="gramEnd"/>
+            <w:r>
+              <w:rPr>
+                <w:rFonts w:ascii="Arial" w:hAnsi="Arial" w:cs="Arial"/>
+                <w:sz w:val="22"/>
+                <w:szCs w:val="22"/>
+                <w:lang w:val="es-AR" w:eastAsia="en-US"/>
+              </w:rPr>
+              <w:t>,c,g,i</w:t>
+            </w:r>
+            <w:proofErr w:type="spellEnd"/>
+            <w:r>
+              <w:rPr>
+                <w:rFonts w:ascii="Arial" w:hAnsi="Arial" w:cs="Arial"/>
+                <w:sz w:val="22"/>
+                <w:szCs w:val="22"/>
+                <w:lang w:val="es-AR" w:eastAsia="en-US"/>
+              </w:rPr>
+              <w:t>–Se ingresan datos que corresponde a otro tipo, el sistema emite un mensaje informando la situación: “El tipo de dato no corresponde”.</w:t>
+            </w:r>
+          </w:p>
+          <w:p>
+            <w:pPr>
+              <w:pStyle w:val="ContenidodeTabla"/>
+              <w:suppressAutoHyphens/>
+              <w:jc w:val="left"/>
+              <w:rPr>
+                <w:rFonts w:ascii="Arial" w:hAnsi="Arial" w:cs="Arial"/>
+                <w:sz w:val="22"/>
+                <w:szCs w:val="22"/>
+                <w:lang w:val="es-AR" w:eastAsia="en-US"/>
+              </w:rPr>
+            </w:pPr>
+          </w:p>
+          <w:p>
+            <w:pPr>
+              <w:pStyle w:val="ContenidodeTabla"/>
+              <w:suppressAutoHyphens/>
+              <w:jc w:val="left"/>
+              <w:rPr>
+                <w:rFonts w:ascii="Arial" w:hAnsi="Arial" w:cs="Arial"/>
+                <w:sz w:val="22"/>
+                <w:szCs w:val="22"/>
+                <w:lang w:val="es-AR" w:eastAsia="en-US"/>
+              </w:rPr>
+            </w:pPr>
+            <w:r>
+              <w:rPr>
+                <w:rFonts w:ascii="Arial" w:hAnsi="Arial" w:cs="Arial"/>
+                <w:sz w:val="22"/>
+                <w:szCs w:val="22"/>
+                <w:lang w:val="es-AR" w:eastAsia="en-US"/>
+              </w:rPr>
+              <w:t>a, b, i: Se ingresan datos con mayor longitud, el sistema emite un mensaje informando la situación: “La longitud ingresada supera el máximo”.</w:t>
+            </w:r>
+          </w:p>
+          <w:p>
+            <w:pPr>
+              <w:pStyle w:val="ContenidodeTabla"/>
+              <w:suppressAutoHyphens/>
+              <w:jc w:val="left"/>
+              <w:rPr>
+                <w:rFonts w:ascii="Arial" w:hAnsi="Arial" w:cs="Arial"/>
+                <w:b/>
+                <w:sz w:val="22"/>
+                <w:szCs w:val="22"/>
+                <w:lang w:val="es-AR"/>
+              </w:rPr>
+            </w:pPr>
+          </w:p>
+          <w:p>
+            <w:pPr>
+              <w:pStyle w:val="ContenidodeTabla"/>
+              <w:suppressAutoHyphens/>
+              <w:jc w:val="left"/>
+              <w:rPr>
+                <w:rFonts w:ascii="Arial" w:hAnsi="Arial" w:cs="Arial"/>
+                <w:sz w:val="22"/>
+                <w:szCs w:val="22"/>
+                <w:lang w:val="es-AR" w:eastAsia="en-US"/>
+              </w:rPr>
+            </w:pPr>
+            <w:r>
+              <w:rPr>
+                <w:rFonts w:ascii="Arial" w:hAnsi="Arial" w:cs="Arial"/>
+                <w:sz w:val="22"/>
+                <w:szCs w:val="22"/>
+                <w:lang w:val="es-AR" w:eastAsia="en-US"/>
+              </w:rPr>
+              <w:t>c – Se ingresa un Nº Documento existente.</w:t>
+            </w:r>
+          </w:p>
+          <w:p>
+            <w:pPr>
+              <w:pStyle w:val="ContenidodeTabla"/>
+              <w:suppressAutoHyphens/>
+              <w:jc w:val="left"/>
+              <w:rPr>
+                <w:rFonts w:ascii="Arial" w:hAnsi="Arial" w:cs="Arial"/>
+                <w:sz w:val="22"/>
+                <w:szCs w:val="22"/>
+                <w:lang w:val="es-AR" w:eastAsia="en-US"/>
+              </w:rPr>
+            </w:pPr>
+            <w:r>
+              <w:rPr>
+                <w:rFonts w:ascii="Arial" w:hAnsi="Arial" w:cs="Arial"/>
+                <w:sz w:val="22"/>
+                <w:szCs w:val="22"/>
+                <w:lang w:val="es-AR" w:eastAsia="en-US"/>
+              </w:rPr>
+              <w:t>No pueden existir Docentes con el mismo Nº Documento (DNI). El sistema emite un mensaje informando la situación. “El documento que intenta ingresar ya pertenece a un usuario”.</w:t>
+            </w:r>
+          </w:p>
+          <w:p>
+            <w:pPr>
+              <w:rPr>
+                <w:rFonts w:ascii="Arial" w:hAnsi="Arial" w:cs="Arial"/>
+                <w:sz w:val="22"/>
+                <w:szCs w:val="22"/>
+                <w:lang w:val="es-AR"/>
+              </w:rPr>
+            </w:pPr>
+          </w:p>
+          <w:p>
+            <w:pPr>
+              <w:pStyle w:val="ContenidodeTabla"/>
+              <w:suppressAutoHyphens/>
+              <w:jc w:val="left"/>
+              <w:rPr>
+                <w:rFonts w:ascii="Arial" w:hAnsi="Arial" w:cs="Arial"/>
+                <w:sz w:val="22"/>
+                <w:szCs w:val="22"/>
+                <w:lang w:val="es-AR" w:eastAsia="en-US"/>
+              </w:rPr>
+            </w:pPr>
+            <w:r>
+              <w:rPr>
+                <w:rFonts w:ascii="Arial" w:hAnsi="Arial" w:cs="Arial"/>
+                <w:sz w:val="22"/>
+                <w:szCs w:val="22"/>
+                <w:lang w:val="es-AR" w:eastAsia="en-US"/>
+              </w:rPr>
+              <w:t>g – Se ingresa un de legajo existente.</w:t>
+            </w:r>
+          </w:p>
+          <w:p>
+            <w:pPr>
+              <w:pStyle w:val="ContenidodeTabla"/>
+              <w:suppressAutoHyphens/>
               <w:rPr>
                 <w:rFonts w:ascii="Arial" w:hAnsi="Arial" w:cs="Arial"/>
                 <w:i/>
@@ -5422,7 +5753,15 @@
                 <w:szCs w:val="22"/>
                 <w:lang w:val="es-AR"/>
               </w:rPr>
-              <w:t>Ver nota 4.</w:t>
+            </w:pPr>
+            <w:r>
+              <w:rPr>
+                <w:rFonts w:ascii="Arial" w:hAnsi="Arial" w:cs="Arial"/>
+                <w:sz w:val="22"/>
+                <w:szCs w:val="22"/>
+                <w:lang w:val="es-AR"/>
+              </w:rPr>
+              <w:t>No pueden existir Docentes con el mismo Nº de legajo El sistema emite un mensaje informando la situación. “El legajo que intenta ingresar ya pertenece a un usuario”.</w:t>
             </w:r>
           </w:p>
         </w:tc>
@@ -5477,207 +5816,6 @@
           <w:tcPr>
             <w:tcW w:w="9221" w:type="dxa"/>
             <w:gridSpan w:val="2"/>
-            <w:shd w:val="clear" w:color="000000" w:fill="FFFFFF"/>
-          </w:tcPr>
-          <w:p>
-            <w:pPr>
-              <w:pStyle w:val="ContenidodeTabla"/>
-              <w:suppressAutoHyphens/>
-              <w:jc w:val="left"/>
-              <w:rPr>
-                <w:rFonts w:ascii="Arial" w:hAnsi="Arial" w:cs="Arial"/>
-                <w:sz w:val="22"/>
-                <w:szCs w:val="22"/>
-                <w:lang w:val="es-AR" w:eastAsia="en-US"/>
-              </w:rPr>
-            </w:pPr>
-            <w:r>
-              <w:rPr>
-                <w:rFonts w:ascii="Arial" w:hAnsi="Arial" w:cs="Arial"/>
-                <w:sz w:val="22"/>
-                <w:szCs w:val="22"/>
-                <w:lang w:val="es-AR" w:eastAsia="en-US"/>
-              </w:rPr>
-              <w:t>Nota 4:</w:t>
-            </w:r>
-          </w:p>
-          <w:p>
-            <w:pPr>
-              <w:pStyle w:val="ContenidodeTabla"/>
-              <w:suppressAutoHyphens/>
-              <w:jc w:val="left"/>
-              <w:rPr>
-                <w:rFonts w:ascii="Arial" w:hAnsi="Arial" w:cs="Arial"/>
-                <w:sz w:val="22"/>
-                <w:szCs w:val="22"/>
-                <w:lang w:val="es-AR" w:eastAsia="en-US"/>
-              </w:rPr>
-            </w:pPr>
-            <w:r>
-              <w:rPr>
-                <w:rFonts w:ascii="Arial" w:hAnsi="Arial" w:cs="Arial"/>
-                <w:sz w:val="22"/>
-                <w:szCs w:val="22"/>
-                <w:lang w:val="es-AR" w:eastAsia="en-US"/>
-              </w:rPr>
-              <w:t>a,b,c,g,i–Se ingresan datos que corresponde a otro tipo, el sistema emite un mensaje informando la situación: “El tipo de dato no corresponde”.</w:t>
-            </w:r>
-          </w:p>
-          <w:p>
-            <w:pPr>
-              <w:pStyle w:val="ContenidodeTabla"/>
-              <w:suppressAutoHyphens/>
-              <w:jc w:val="left"/>
-              <w:rPr>
-                <w:rFonts w:ascii="Arial" w:hAnsi="Arial" w:cs="Arial"/>
-                <w:sz w:val="22"/>
-                <w:szCs w:val="22"/>
-                <w:lang w:val="es-AR" w:eastAsia="en-US"/>
-              </w:rPr>
-            </w:pPr>
-          </w:p>
-          <w:p>
-            <w:pPr>
-              <w:pStyle w:val="ContenidodeTabla"/>
-              <w:suppressAutoHyphens/>
-              <w:jc w:val="left"/>
-              <w:rPr>
-                <w:rFonts w:ascii="Arial" w:hAnsi="Arial" w:cs="Arial"/>
-                <w:sz w:val="22"/>
-                <w:szCs w:val="22"/>
-                <w:lang w:val="es-AR" w:eastAsia="en-US"/>
-              </w:rPr>
-            </w:pPr>
-            <w:r>
-              <w:rPr>
-                <w:rFonts w:ascii="Arial" w:hAnsi="Arial" w:cs="Arial"/>
-                <w:sz w:val="22"/>
-                <w:szCs w:val="22"/>
-                <w:lang w:val="es-AR" w:eastAsia="en-US"/>
-              </w:rPr>
-              <w:t>a, b, i: Se ingresan datos con mayor longitud, el sistema emite un mensaje informando la situación: “La longitud ingresada supera el máximo”.</w:t>
-            </w:r>
-          </w:p>
-          <w:p>
-            <w:pPr>
-              <w:pStyle w:val="ContenidodeTabla"/>
-              <w:suppressAutoHyphens/>
-              <w:jc w:val="left"/>
-              <w:rPr>
-                <w:rFonts w:ascii="Arial" w:hAnsi="Arial" w:cs="Arial"/>
-                <w:b/>
-                <w:sz w:val="22"/>
-                <w:szCs w:val="22"/>
-                <w:lang w:val="es-AR"/>
-              </w:rPr>
-            </w:pPr>
-          </w:p>
-          <w:p>
-            <w:pPr>
-              <w:pStyle w:val="ContenidodeTabla"/>
-              <w:suppressAutoHyphens/>
-              <w:jc w:val="left"/>
-              <w:rPr>
-                <w:rFonts w:ascii="Arial" w:hAnsi="Arial" w:cs="Arial"/>
-                <w:sz w:val="22"/>
-                <w:szCs w:val="22"/>
-                <w:lang w:val="es-AR" w:eastAsia="en-US"/>
-              </w:rPr>
-            </w:pPr>
-            <w:r>
-              <w:rPr>
-                <w:rFonts w:ascii="Arial" w:hAnsi="Arial" w:cs="Arial"/>
-                <w:sz w:val="22"/>
-                <w:szCs w:val="22"/>
-                <w:lang w:val="es-AR" w:eastAsia="en-US"/>
-              </w:rPr>
-              <w:t>c – Se ingresa un Nº Documento existente.</w:t>
-            </w:r>
-          </w:p>
-          <w:p>
-            <w:pPr>
-              <w:pStyle w:val="ContenidodeTabla"/>
-              <w:suppressAutoHyphens/>
-              <w:jc w:val="left"/>
-              <w:rPr>
-                <w:rFonts w:ascii="Arial" w:hAnsi="Arial" w:cs="Arial"/>
-                <w:sz w:val="22"/>
-                <w:szCs w:val="22"/>
-                <w:lang w:val="es-AR" w:eastAsia="en-US"/>
-              </w:rPr>
-            </w:pPr>
-            <w:r>
-              <w:rPr>
-                <w:rFonts w:ascii="Arial" w:hAnsi="Arial" w:cs="Arial"/>
-                <w:sz w:val="22"/>
-                <w:szCs w:val="22"/>
-                <w:lang w:val="es-AR" w:eastAsia="en-US"/>
-              </w:rPr>
-              <w:t>No pueden existir Docentes con el mismo Nº Documento (DNI). El sistema emite un mensaje informando la situación. “El documento que intenta ingresar ya pertenece a un usuario”.</w:t>
-            </w:r>
-          </w:p>
-          <w:p>
-            <w:pPr>
-              <w:rPr>
-                <w:rFonts w:ascii="Arial" w:hAnsi="Arial" w:cs="Arial"/>
-                <w:sz w:val="22"/>
-                <w:szCs w:val="22"/>
-                <w:lang w:val="es-AR"/>
-              </w:rPr>
-            </w:pPr>
-          </w:p>
-          <w:p>
-            <w:pPr>
-              <w:pStyle w:val="ContenidodeTabla"/>
-              <w:suppressAutoHyphens/>
-              <w:jc w:val="left"/>
-              <w:rPr>
-                <w:rFonts w:ascii="Arial" w:hAnsi="Arial" w:cs="Arial"/>
-                <w:sz w:val="22"/>
-                <w:szCs w:val="22"/>
-                <w:lang w:val="es-AR" w:eastAsia="en-US"/>
-              </w:rPr>
-            </w:pPr>
-            <w:r>
-              <w:rPr>
-                <w:rFonts w:ascii="Arial" w:hAnsi="Arial" w:cs="Arial"/>
-                <w:sz w:val="22"/>
-                <w:szCs w:val="22"/>
-                <w:lang w:val="es-AR" w:eastAsia="en-US"/>
-              </w:rPr>
-              <w:t>g – Se ingresa un de legajo existente.</w:t>
-            </w:r>
-          </w:p>
-          <w:p>
-            <w:pPr>
-              <w:rPr>
-                <w:rFonts w:ascii="Arial" w:hAnsi="Arial" w:cs="Arial"/>
-                <w:iCs/>
-                <w:sz w:val="22"/>
-                <w:szCs w:val="22"/>
-                <w:lang w:val="es-AR"/>
-              </w:rPr>
-            </w:pPr>
-            <w:r>
-              <w:rPr>
-                <w:rFonts w:ascii="Arial" w:hAnsi="Arial" w:cs="Arial"/>
-                <w:sz w:val="22"/>
-                <w:szCs w:val="22"/>
-                <w:lang w:val="es-AR"/>
-              </w:rPr>
-              <w:t>No pueden existir Docentes con el mismo Nº de legajo El sistema emite un mensaje informando la situación. “El legajo que intenta ingresar ya pertenece a un usuario”.</w:t>
-            </w:r>
-          </w:p>
-        </w:tc>
-      </w:tr>
-      <w:tr>
-        <w:trPr>
-          <w:cantSplit/>
-        </w:trPr>
-        <w:tc>
-          <w:tcPr>
-            <w:tcW w:w="9221" w:type="dxa"/>
-            <w:gridSpan w:val="2"/>
             <w:shd w:val="pct10" w:color="000000" w:fill="FFFFFF"/>
           </w:tcPr>
           <w:p>
@@ -5739,7 +5877,19 @@
                 <w:szCs w:val="22"/>
                 <w:lang w:val="es-AR"/>
               </w:rPr>
-              <w:t>Los mensajes de la nota 4 se muestran debajo de los campos correspondientes</w:t>
+              <w:t>Los mensajes de la nota 2</w:t>
+            </w:r>
+            <w:bookmarkStart w:id="0" w:name="_GoBack"/>
+            <w:bookmarkEnd w:id="0"/>
+            <w:r>
+              <w:rPr>
+                <w:rFonts w:ascii="Arial" w:hAnsi="Arial" w:cs="Arial"/>
+                <w:iCs/>
+                <w:sz w:val="22"/>
+                <w:szCs w:val="22"/>
+                <w:lang w:val="es-AR"/>
+              </w:rPr>
+              <w:t xml:space="preserve"> se muestran debajo de los campos correspondientes</w:t>
             </w:r>
           </w:p>
         </w:tc>
@@ -7290,7 +7440,29 @@
                 <w:szCs w:val="22"/>
                 <w:lang w:val="es-AR"/>
               </w:rPr>
-              <w:t>(Caracteres (a-zA-Z) y caracteres especiales (¨, ´,’,~) editable – 50 caracteres – obligatorio)</w:t>
+              <w:t>(Caracteres (a-zA-Z) y caracteres especiales (¨, ´,</w:t>
+            </w:r>
+            <w:proofErr w:type="gramStart"/>
+            <w:r>
+              <w:rPr>
+                <w:rFonts w:ascii="Arial" w:hAnsi="Arial" w:cs="Arial"/>
+                <w:i/>
+                <w:sz w:val="22"/>
+                <w:szCs w:val="22"/>
+                <w:lang w:val="es-AR"/>
+              </w:rPr>
+              <w:t>’,~</w:t>
+            </w:r>
+            <w:proofErr w:type="gramEnd"/>
+            <w:r>
+              <w:rPr>
+                <w:rFonts w:ascii="Arial" w:hAnsi="Arial" w:cs="Arial"/>
+                <w:i/>
+                <w:sz w:val="22"/>
+                <w:szCs w:val="22"/>
+                <w:lang w:val="es-AR"/>
+              </w:rPr>
+              <w:t>) editable – 50 caracteres – obligatorio)</w:t>
             </w:r>
           </w:p>
           <w:p>
@@ -7326,7 +7498,29 @@
                 <w:szCs w:val="22"/>
                 <w:lang w:val="es-AR"/>
               </w:rPr>
-              <w:t>(Caracteres (a-zA-Z) y caracteres especiales (¨, ´,’, ~)  editable – 50 caracteres – obligatorio)</w:t>
+              <w:t>(Caracteres (a-zA-Z) y caracteres especiales (¨, ´,’, ~</w:t>
+            </w:r>
+            <w:proofErr w:type="gramStart"/>
+            <w:r>
+              <w:rPr>
+                <w:rFonts w:ascii="Arial" w:hAnsi="Arial" w:cs="Arial"/>
+                <w:i/>
+                <w:sz w:val="22"/>
+                <w:szCs w:val="22"/>
+                <w:lang w:val="es-AR"/>
+              </w:rPr>
+              <w:t>)  editable</w:t>
+            </w:r>
+            <w:proofErr w:type="gramEnd"/>
+            <w:r>
+              <w:rPr>
+                <w:rFonts w:ascii="Arial" w:hAnsi="Arial" w:cs="Arial"/>
+                <w:i/>
+                <w:sz w:val="22"/>
+                <w:szCs w:val="22"/>
+                <w:lang w:val="es-AR"/>
+              </w:rPr>
+              <w:t xml:space="preserve"> – 50 caracteres – obligatorio)</w:t>
             </w:r>
           </w:p>
           <w:p>
@@ -7407,7 +7601,27 @@
                 <w:szCs w:val="22"/>
                 <w:lang w:val="es-AR"/>
               </w:rPr>
-              <w:t>Caracteres a-z A-Z. Los componentes están dispuestos en orden alfabético</w:t>
+              <w:t xml:space="preserve">Caracteres a-z </w:t>
+            </w:r>
+            <w:proofErr w:type="spellStart"/>
+            <w:r>
+              <w:rPr>
+                <w:rFonts w:ascii="Arial" w:hAnsi="Arial" w:cs="Arial"/>
+                <w:sz w:val="22"/>
+                <w:szCs w:val="22"/>
+                <w:lang w:val="es-AR"/>
+              </w:rPr>
+              <w:t>A-Z</w:t>
+            </w:r>
+            <w:proofErr w:type="spellEnd"/>
+            <w:r>
+              <w:rPr>
+                <w:rFonts w:ascii="Arial" w:hAnsi="Arial" w:cs="Arial"/>
+                <w:sz w:val="22"/>
+                <w:szCs w:val="22"/>
+                <w:lang w:val="es-AR"/>
+              </w:rPr>
+              <w:t>. Los componentes están dispuestos en orden alfabético</w:t>
             </w:r>
             <w:r>
               <w:rPr>
@@ -7594,7 +7808,53 @@
                 <w:szCs w:val="22"/>
                 <w:lang w:val="es-AR"/>
               </w:rPr>
-              <w:t>Mail (Alfanumérico tipo:l xxxx@xxxx.xx)</w:t>
+              <w:t xml:space="preserve">Mail (Alfanumérico </w:t>
+            </w:r>
+            <w:proofErr w:type="spellStart"/>
+            <w:proofErr w:type="gramStart"/>
+            <w:r>
+              <w:rPr>
+                <w:rFonts w:ascii="Arial" w:hAnsi="Arial" w:cs="Arial"/>
+                <w:i/>
+                <w:sz w:val="22"/>
+                <w:szCs w:val="22"/>
+                <w:lang w:val="es-AR"/>
+              </w:rPr>
+              <w:t>tipo:l</w:t>
+            </w:r>
+            <w:proofErr w:type="spellEnd"/>
+            <w:proofErr w:type="gramEnd"/>
+            <w:r>
+              <w:rPr>
+                <w:rFonts w:ascii="Arial" w:hAnsi="Arial" w:cs="Arial"/>
+                <w:i/>
+                <w:sz w:val="22"/>
+                <w:szCs w:val="22"/>
+                <w:lang w:val="es-AR"/>
+              </w:rPr>
+              <w:t xml:space="preserve"> </w:t>
+            </w:r>
+            <w:proofErr w:type="spellStart"/>
+            <w:r>
+              <w:rPr>
+                <w:rFonts w:ascii="Arial" w:hAnsi="Arial" w:cs="Arial"/>
+                <w:i/>
+                <w:sz w:val="22"/>
+                <w:szCs w:val="22"/>
+                <w:lang w:val="es-AR"/>
+              </w:rPr>
+              <w:t>xxxx@xxxx.xx</w:t>
+            </w:r>
+            <w:proofErr w:type="spellEnd"/>
+            <w:r>
+              <w:rPr>
+                <w:rFonts w:ascii="Arial" w:hAnsi="Arial" w:cs="Arial"/>
+                <w:i/>
+                <w:sz w:val="22"/>
+                <w:szCs w:val="22"/>
+                <w:lang w:val="es-AR"/>
+              </w:rPr>
+              <w:t>)</w:t>
             </w:r>
           </w:p>
           <w:p>
@@ -7616,27 +7876,7 @@
                 <w:szCs w:val="22"/>
                 <w:lang w:val="es-AR"/>
               </w:rPr>
-              <w:t xml:space="preserve">Ver nota </w:t>
-            </w:r>
-            <w:r>
-              <w:rPr>
-                <w:rFonts w:ascii="Arial" w:hAnsi="Arial" w:cs="Arial"/>
-                <w:i/>
-                <w:sz w:val="22"/>
-                <w:szCs w:val="22"/>
-                <w:lang w:val="es-AR"/>
-              </w:rPr>
-              <w:t>3</w:t>
-            </w:r>
-            <w:r>
-              <w:rPr>
-                <w:rFonts w:ascii="Arial" w:hAnsi="Arial" w:cs="Arial"/>
-                <w:i/>
-                <w:sz w:val="22"/>
-                <w:szCs w:val="22"/>
-                <w:lang w:val="es-AR"/>
-              </w:rPr>
-              <w:t>.</w:t>
+              <w:t>Ver nota 3.</w:t>
             </w:r>
           </w:p>
         </w:tc>
@@ -7670,16 +7910,7 @@
                 <w:szCs w:val="22"/>
                 <w:lang w:val="es-AR" w:eastAsia="en-US"/>
               </w:rPr>
-              <w:t>Nota 3</w:t>
-            </w:r>
-            <w:r>
-              <w:rPr>
-                <w:rFonts w:ascii="Arial" w:hAnsi="Arial" w:cs="Arial"/>
-                <w:sz w:val="22"/>
-                <w:szCs w:val="22"/>
-                <w:lang w:val="es-AR" w:eastAsia="en-US"/>
-              </w:rPr>
-              <w:t>:</w:t>
+              <w:t>Nota 3:</w:t>
             </w:r>
           </w:p>
           <w:p>
@@ -7694,6 +7925,8 @@
                 <w:lang w:val="es-AR" w:eastAsia="en-US"/>
               </w:rPr>
             </w:pPr>
+            <w:proofErr w:type="spellStart"/>
+            <w:proofErr w:type="gramStart"/>
             <w:r>
               <w:rPr>
                 <w:rFonts w:ascii="Arial" w:hAnsi="Arial" w:cs="Arial"/>
@@ -7701,7 +7934,27 @@
                 <w:szCs w:val="22"/>
                 <w:lang w:val="es-AR" w:eastAsia="en-US"/>
               </w:rPr>
-              <w:t>a,b,c,g,i–Se ingresan datos que corresponde a otro tipo, el sistema emite un mensaje informando la situación: “El tipo de dato no corresponde”.</w:t>
+              <w:t>a,b</w:t>
+            </w:r>
+            <w:proofErr w:type="gramEnd"/>
+            <w:r>
+              <w:rPr>
+                <w:rFonts w:ascii="Arial" w:hAnsi="Arial" w:cs="Arial"/>
+                <w:sz w:val="22"/>
+                <w:szCs w:val="22"/>
+                <w:lang w:val="es-AR" w:eastAsia="en-US"/>
+              </w:rPr>
+              <w:t>,c,g,i</w:t>
+            </w:r>
+            <w:proofErr w:type="spellEnd"/>
+            <w:r>
+              <w:rPr>
+                <w:rFonts w:ascii="Arial" w:hAnsi="Arial" w:cs="Arial"/>
+                <w:sz w:val="22"/>
+                <w:szCs w:val="22"/>
+                <w:lang w:val="es-AR" w:eastAsia="en-US"/>
+              </w:rPr>
+              <w:t>–Se ingresan datos que corresponde a otro tipo, el sistema emite un mensaje informando la situación: “El tipo de dato no corresponde”.</w:t>
             </w:r>
           </w:p>
           <w:p>
@@ -9938,8 +10191,6 @@
           <w:lang w:val="es-AR"/>
         </w:rPr>
       </w:pPr>
-      <w:bookmarkStart w:id="0" w:name="_GoBack"/>
-      <w:bookmarkEnd w:id="0"/>
     </w:p>
     <w:sectPr>
       <w:headerReference w:type="default" r:id="rId18"/>
@@ -10330,15 +10581,7 @@
               <w:b/>
               <w:lang w:val="es-AR"/>
             </w:rPr>
-            <w:t>Versión 1.</w:t>
-          </w:r>
-          <w:r>
-            <w:rPr>
-              <w:rFonts w:ascii="Arial" w:eastAsia="Open Sans" w:hAnsi="Arial" w:cs="Arial"/>
-              <w:b/>
-              <w:lang w:val="es-AR"/>
-            </w:rPr>
-            <w:t>1</w:t>
+            <w:t>Versión 1.1</w:t>
           </w:r>
         </w:p>
       </w:tc>
@@ -10361,15 +10604,7 @@
               <w:b/>
               <w:lang w:val="es-AR"/>
             </w:rPr>
-            <w:t>12/08</w:t>
-          </w:r>
-          <w:r>
-            <w:rPr>
-              <w:rFonts w:ascii="Arial" w:eastAsia="Open Sans" w:hAnsi="Arial" w:cs="Arial"/>
-              <w:b/>
-              <w:lang w:val="es-AR"/>
-            </w:rPr>
-            <w:t>/2016</w:t>
+            <w:t>12/08/2016</w:t>
           </w:r>
         </w:p>
       </w:tc>

</xml_diff>